<commit_message>
Added Sept 14th minutes
</commit_message>
<xml_diff>
--- a/MeetingNotes+Docs/MeetingNotes.docx
+++ b/MeetingNotes+Docs/MeetingNotes.docx
@@ -85,6 +85,441 @@
       </w:r>
       <w:r>
         <w:t>7pm Monday</w:t>
+      </w:r>
+    </w:p>
+    <w:p/>
+    <w:p>
+      <w:pPr>
+        <w:rPr>
+          <w:rFonts w:ascii="Garamond" w:hAnsi="Garamond"/>
+        </w:rPr>
+      </w:pPr>
+    </w:p>
+    <w:p>
+      <w:pPr>
+        <w:rPr>
+          <w:rFonts w:ascii="Garamond" w:hAnsi="Garamond"/>
+          <w:b/>
+          <w:bCs/>
+        </w:rPr>
+      </w:pPr>
+      <w:r>
+        <w:rPr>
+          <w:rFonts w:ascii="Garamond" w:hAnsi="Garamond"/>
+          <w:b/>
+          <w:bCs/>
+        </w:rPr>
+        <w:t>Monday September 14</w:t>
+      </w:r>
+      <w:r>
+        <w:rPr>
+          <w:rFonts w:ascii="Garamond" w:hAnsi="Garamond"/>
+          <w:b/>
+          <w:bCs/>
+          <w:vertAlign w:val="superscript"/>
+        </w:rPr>
+        <w:t>th</w:t>
+      </w:r>
+      <w:r>
+        <w:rPr>
+          <w:rFonts w:ascii="Garamond" w:hAnsi="Garamond"/>
+          <w:b/>
+          <w:bCs/>
+        </w:rPr>
+        <w:t xml:space="preserve"> 7pm-820pm </w:t>
+      </w:r>
+    </w:p>
+    <w:p>
+      <w:pPr>
+        <w:jc w:val="right"/>
+        <w:rPr>
+          <w:rFonts w:ascii="Garamond" w:hAnsi="Garamond"/>
+        </w:rPr>
+      </w:pPr>
+    </w:p>
+    <w:p>
+      <w:pPr>
+        <w:rPr>
+          <w:rFonts w:ascii="Garamond" w:hAnsi="Garamond"/>
+        </w:rPr>
+      </w:pPr>
+      <w:r>
+        <w:rPr>
+          <w:rFonts w:ascii="Garamond" w:hAnsi="Garamond"/>
+        </w:rPr>
+        <w:t>Discussed two potential datasets and the machine learning practices we potentially will use</w:t>
+      </w:r>
+      <w:r>
+        <w:rPr>
+          <w:rFonts w:ascii="Garamond" w:hAnsi="Garamond"/>
+        </w:rPr>
+        <w:t>.</w:t>
+      </w:r>
+    </w:p>
+    <w:p>
+      <w:pPr>
+        <w:rPr>
+          <w:rFonts w:ascii="Garamond" w:hAnsi="Garamond"/>
+        </w:rPr>
+      </w:pPr>
+    </w:p>
+    <w:p>
+      <w:pPr>
+        <w:rPr>
+          <w:rFonts w:ascii="Garamond" w:hAnsi="Garamond"/>
+        </w:rPr>
+      </w:pPr>
+      <w:r>
+        <w:rPr>
+          <w:rFonts w:ascii="Garamond" w:hAnsi="Garamond"/>
+        </w:rPr>
+        <w:t>Movie recommender system</w:t>
+      </w:r>
+    </w:p>
+    <w:p>
+      <w:pPr>
+        <w:rPr>
+          <w:rFonts w:ascii="Garamond" w:hAnsi="Garamond"/>
+        </w:rPr>
+      </w:pPr>
+    </w:p>
+    <w:p>
+      <w:pPr>
+        <w:rPr>
+          <w:rFonts w:ascii="Garamond" w:hAnsi="Garamond"/>
+        </w:rPr>
+      </w:pPr>
+      <w:r>
+        <w:rPr>
+          <w:rFonts w:ascii="Garamond" w:hAnsi="Garamond"/>
+        </w:rPr>
+        <w:t>Fake news detection</w:t>
+      </w:r>
+    </w:p>
+    <w:p>
+      <w:pPr>
+        <w:pStyle w:val="ListParagraph"/>
+        <w:numPr>
+          <w:ilvl w:val="0"/>
+          <w:numId w:val="2"/>
+        </w:numPr>
+        <w:rPr>
+          <w:rFonts w:ascii="Garamond" w:hAnsi="Garamond"/>
+        </w:rPr>
+      </w:pPr>
+      <w:r>
+        <w:rPr>
+          <w:rFonts w:ascii="Garamond" w:hAnsi="Garamond"/>
+        </w:rPr>
+        <w:t>Chose this idea</w:t>
+      </w:r>
+    </w:p>
+    <w:p>
+      <w:pPr>
+        <w:rPr>
+          <w:rFonts w:ascii="Garamond" w:hAnsi="Garamond"/>
+        </w:rPr>
+      </w:pPr>
+      <w:r>
+        <w:rPr>
+          <w:rFonts w:ascii="Garamond" w:hAnsi="Garamond"/>
+        </w:rPr>
+        <w:t>Datasets</w:t>
+      </w:r>
+    </w:p>
+    <w:p>
+      <w:pPr>
+        <w:pStyle w:val="ListParagraph"/>
+        <w:numPr>
+          <w:ilvl w:val="0"/>
+          <w:numId w:val="2"/>
+        </w:numPr>
+        <w:rPr>
+          <w:rFonts w:ascii="Garamond" w:hAnsi="Garamond"/>
+        </w:rPr>
+      </w:pPr>
+      <w:r>
+        <w:rPr>
+          <w:rFonts w:ascii="Garamond" w:hAnsi="Garamond"/>
+        </w:rPr>
+        <w:t>Labelled tweets from @politifact</w:t>
+      </w:r>
+    </w:p>
+    <w:p>
+      <w:pPr>
+        <w:pStyle w:val="ListParagraph"/>
+        <w:numPr>
+          <w:ilvl w:val="1"/>
+          <w:numId w:val="2"/>
+        </w:numPr>
+        <w:rPr>
+          <w:rFonts w:ascii="Garamond" w:hAnsi="Garamond"/>
+        </w:rPr>
+      </w:pPr>
+      <w:r>
+        <w:rPr>
+          <w:rFonts w:ascii="Garamond" w:hAnsi="Garamond"/>
+        </w:rPr>
+        <w:t>Twitter data not usable in its form</w:t>
+      </w:r>
+    </w:p>
+    <w:p>
+      <w:pPr>
+        <w:pStyle w:val="ListParagraph"/>
+        <w:numPr>
+          <w:ilvl w:val="0"/>
+          <w:numId w:val="2"/>
+        </w:numPr>
+        <w:rPr>
+          <w:rFonts w:ascii="Garamond" w:hAnsi="Garamond"/>
+        </w:rPr>
+      </w:pPr>
+      <w:r>
+        <w:rPr>
+          <w:rFonts w:ascii="Garamond" w:hAnsi="Garamond"/>
+        </w:rPr>
+        <w:t xml:space="preserve">News articles </w:t>
+      </w:r>
+    </w:p>
+    <w:p>
+      <w:pPr>
+        <w:pStyle w:val="ListParagraph"/>
+        <w:numPr>
+          <w:ilvl w:val="1"/>
+          <w:numId w:val="2"/>
+        </w:numPr>
+        <w:rPr>
+          <w:rFonts w:ascii="Garamond" w:hAnsi="Garamond"/>
+        </w:rPr>
+      </w:pPr>
+      <w:r>
+        <w:rPr>
+          <w:rFonts w:ascii="Garamond" w:hAnsi="Garamond"/>
+        </w:rPr>
+        <w:t xml:space="preserve">Fake news datasets </w:t>
+      </w:r>
+      <w:r>
+        <w:rPr>
+          <w:rFonts w:ascii="Garamond" w:hAnsi="Garamond"/>
+        </w:rPr>
+        <w:t>from Kaggle</w:t>
+      </w:r>
+      <w:r>
+        <w:rPr>
+          <w:rFonts w:ascii="Garamond" w:hAnsi="Garamond"/>
+        </w:rPr>
+        <w:t>, true news dataset from Signal Media</w:t>
+      </w:r>
+    </w:p>
+    <w:p>
+      <w:pPr>
+        <w:rPr>
+          <w:rFonts w:ascii="Garamond" w:hAnsi="Garamond"/>
+        </w:rPr>
+      </w:pPr>
+      <w:r>
+        <w:rPr>
+          <w:rFonts w:ascii="Garamond" w:hAnsi="Garamond"/>
+        </w:rPr>
+        <w:t>Potential Methods</w:t>
+      </w:r>
+    </w:p>
+    <w:p>
+      <w:pPr>
+        <w:pStyle w:val="ListParagraph"/>
+        <w:numPr>
+          <w:ilvl w:val="0"/>
+          <w:numId w:val="2"/>
+        </w:numPr>
+        <w:rPr>
+          <w:rFonts w:ascii="Garamond" w:hAnsi="Garamond"/>
+        </w:rPr>
+      </w:pPr>
+      <w:r>
+        <w:rPr>
+          <w:rFonts w:ascii="Garamond" w:hAnsi="Garamond"/>
+        </w:rPr>
+        <w:t>Reliability of source</w:t>
+      </w:r>
+    </w:p>
+    <w:p>
+      <w:pPr>
+        <w:pStyle w:val="ListParagraph"/>
+        <w:numPr>
+          <w:ilvl w:val="0"/>
+          <w:numId w:val="2"/>
+        </w:numPr>
+        <w:rPr>
+          <w:rFonts w:ascii="Garamond" w:hAnsi="Garamond"/>
+        </w:rPr>
+      </w:pPr>
+      <w:r>
+        <w:rPr>
+          <w:rFonts w:ascii="Garamond" w:hAnsi="Garamond"/>
+        </w:rPr>
+        <w:t>Sentiment analysis</w:t>
+      </w:r>
+    </w:p>
+    <w:p>
+      <w:pPr>
+        <w:pStyle w:val="ListParagraph"/>
+        <w:numPr>
+          <w:ilvl w:val="0"/>
+          <w:numId w:val="2"/>
+        </w:numPr>
+        <w:rPr>
+          <w:rFonts w:ascii="Garamond" w:hAnsi="Garamond"/>
+        </w:rPr>
+      </w:pPr>
+      <w:r>
+        <w:rPr>
+          <w:rFonts w:ascii="Garamond" w:hAnsi="Garamond"/>
+        </w:rPr>
+        <w:t>Deep learning</w:t>
+      </w:r>
+    </w:p>
+    <w:p>
+      <w:pPr>
+        <w:pStyle w:val="ListParagraph"/>
+        <w:numPr>
+          <w:ilvl w:val="1"/>
+          <w:numId w:val="2"/>
+        </w:numPr>
+        <w:rPr>
+          <w:rFonts w:ascii="Garamond" w:hAnsi="Garamond"/>
+        </w:rPr>
+      </w:pPr>
+      <w:r>
+        <w:rPr>
+          <w:rFonts w:ascii="Garamond" w:hAnsi="Garamond"/>
+        </w:rPr>
+        <w:t>Neural network</w:t>
+      </w:r>
+    </w:p>
+    <w:p>
+      <w:pPr>
+        <w:pStyle w:val="ListParagraph"/>
+        <w:numPr>
+          <w:ilvl w:val="0"/>
+          <w:numId w:val="2"/>
+        </w:numPr>
+        <w:rPr>
+          <w:rFonts w:ascii="Garamond" w:hAnsi="Garamond"/>
+        </w:rPr>
+      </w:pPr>
+      <w:r>
+        <w:rPr>
+          <w:rFonts w:ascii="Garamond" w:hAnsi="Garamond"/>
+        </w:rPr>
+        <w:t>GANs &lt;- a neural network to try trick our own neural network</w:t>
+      </w:r>
+    </w:p>
+    <w:p>
+      <w:pPr>
+        <w:rPr>
+          <w:rFonts w:ascii="Garamond" w:hAnsi="Garamond"/>
+        </w:rPr>
+      </w:pPr>
+    </w:p>
+    <w:p>
+      <w:pPr>
+        <w:rPr>
+          <w:rFonts w:ascii="Garamond" w:hAnsi="Garamond"/>
+        </w:rPr>
+      </w:pPr>
+      <w:r>
+        <w:rPr>
+          <w:rFonts w:ascii="Garamond" w:hAnsi="Garamond"/>
+        </w:rPr>
+        <w:t xml:space="preserve">Learnt how to pull and push with </w:t>
+      </w:r>
+      <w:proofErr w:type="spellStart"/>
+      <w:r>
+        <w:rPr>
+          <w:rFonts w:ascii="Garamond" w:hAnsi="Garamond"/>
+        </w:rPr>
+        <w:t>Github</w:t>
+      </w:r>
+      <w:proofErr w:type="spellEnd"/>
+    </w:p>
+    <w:p>
+      <w:pPr>
+        <w:rPr>
+          <w:rFonts w:ascii="Garamond" w:hAnsi="Garamond"/>
+        </w:rPr>
+      </w:pPr>
+    </w:p>
+    <w:p>
+      <w:pPr>
+        <w:rPr>
+          <w:rFonts w:ascii="Garamond" w:hAnsi="Garamond"/>
+        </w:rPr>
+      </w:pPr>
+      <w:r>
+        <w:rPr>
+          <w:rFonts w:ascii="Garamond" w:hAnsi="Garamond"/>
+        </w:rPr>
+        <w:t>To Do:</w:t>
+      </w:r>
+    </w:p>
+    <w:p>
+      <w:pPr>
+        <w:pStyle w:val="ListParagraph"/>
+        <w:numPr>
+          <w:ilvl w:val="0"/>
+          <w:numId w:val="2"/>
+        </w:numPr>
+        <w:rPr>
+          <w:rFonts w:ascii="Garamond" w:hAnsi="Garamond"/>
+        </w:rPr>
+      </w:pPr>
+      <w:r>
+        <w:rPr>
+          <w:rFonts w:ascii="Garamond" w:hAnsi="Garamond"/>
+        </w:rPr>
+        <w:t xml:space="preserve">Work on </w:t>
+      </w:r>
+      <w:r>
+        <w:rPr>
+          <w:rFonts w:ascii="Garamond" w:hAnsi="Garamond"/>
+        </w:rPr>
+        <w:t>basics of proposal</w:t>
+      </w:r>
+    </w:p>
+    <w:p>
+      <w:pPr>
+        <w:pStyle w:val="ListParagraph"/>
+        <w:numPr>
+          <w:ilvl w:val="0"/>
+          <w:numId w:val="2"/>
+        </w:numPr>
+        <w:rPr>
+          <w:rFonts w:ascii="Garamond" w:hAnsi="Garamond"/>
+        </w:rPr>
+      </w:pPr>
+      <w:r>
+        <w:rPr>
+          <w:rFonts w:ascii="Garamond" w:hAnsi="Garamond"/>
+        </w:rPr>
+        <w:t>More research into datasets and machine learning methods</w:t>
+      </w:r>
+    </w:p>
+    <w:p>
+      <w:pPr>
+        <w:pStyle w:val="ListParagraph"/>
+        <w:numPr>
+          <w:ilvl w:val="0"/>
+          <w:numId w:val="2"/>
+        </w:numPr>
+        <w:rPr>
+          <w:rFonts w:ascii="Garamond" w:hAnsi="Garamond"/>
+        </w:rPr>
+      </w:pPr>
+      <w:r>
+        <w:rPr>
+          <w:rFonts w:ascii="Garamond" w:hAnsi="Garamond"/>
+        </w:rPr>
+        <w:t>Scheduled meeting for Thursday night to write methods and finalise proposal.</w:t>
       </w:r>
     </w:p>
     <w:sectPr>
@@ -212,8 +647,123 @@
       </w:rPr>
     </w:lvl>
   </w:abstractNum>
+  <w:abstractNum w:abstractNumId="1" w15:restartNumberingAfterBreak="0">
+    <w:nsid w:val="2E42430B"/>
+    <w:multiLevelType w:val="hybridMultilevel"/>
+    <w:tmpl w:val="092AF9FE"/>
+    <w:lvl w:ilvl="0" w:tplc="74F2F72C">
+      <w:numFmt w:val="bullet"/>
+      <w:lvlText w:val="-"/>
+      <w:lvlJc w:val="left"/>
+      <w:pPr>
+        <w:ind w:left="1080" w:hanging="360"/>
+      </w:pPr>
+      <w:rPr>
+        <w:rFonts w:ascii="Calibri" w:eastAsiaTheme="minorHAnsi" w:hAnsi="Calibri" w:cs="Calibri" w:hint="default"/>
+      </w:rPr>
+    </w:lvl>
+    <w:lvl w:ilvl="1" w:tplc="08090003">
+      <w:start w:val="1"/>
+      <w:numFmt w:val="bullet"/>
+      <w:lvlText w:val="o"/>
+      <w:lvlJc w:val="left"/>
+      <w:pPr>
+        <w:ind w:left="1800" w:hanging="360"/>
+      </w:pPr>
+      <w:rPr>
+        <w:rFonts w:ascii="Courier New" w:hAnsi="Courier New" w:hint="default"/>
+      </w:rPr>
+    </w:lvl>
+    <w:lvl w:ilvl="2" w:tplc="08090005" w:tentative="1">
+      <w:start w:val="1"/>
+      <w:numFmt w:val="bullet"/>
+      <w:lvlText w:val=""/>
+      <w:lvlJc w:val="left"/>
+      <w:pPr>
+        <w:ind w:left="2520" w:hanging="360"/>
+      </w:pPr>
+      <w:rPr>
+        <w:rFonts w:ascii="Wingdings" w:hAnsi="Wingdings" w:hint="default"/>
+      </w:rPr>
+    </w:lvl>
+    <w:lvl w:ilvl="3" w:tplc="08090001" w:tentative="1">
+      <w:start w:val="1"/>
+      <w:numFmt w:val="bullet"/>
+      <w:lvlText w:val=""/>
+      <w:lvlJc w:val="left"/>
+      <w:pPr>
+        <w:ind w:left="3240" w:hanging="360"/>
+      </w:pPr>
+      <w:rPr>
+        <w:rFonts w:ascii="Symbol" w:hAnsi="Symbol" w:hint="default"/>
+      </w:rPr>
+    </w:lvl>
+    <w:lvl w:ilvl="4" w:tplc="08090003" w:tentative="1">
+      <w:start w:val="1"/>
+      <w:numFmt w:val="bullet"/>
+      <w:lvlText w:val="o"/>
+      <w:lvlJc w:val="left"/>
+      <w:pPr>
+        <w:ind w:left="3960" w:hanging="360"/>
+      </w:pPr>
+      <w:rPr>
+        <w:rFonts w:ascii="Courier New" w:hAnsi="Courier New" w:hint="default"/>
+      </w:rPr>
+    </w:lvl>
+    <w:lvl w:ilvl="5" w:tplc="08090005" w:tentative="1">
+      <w:start w:val="1"/>
+      <w:numFmt w:val="bullet"/>
+      <w:lvlText w:val=""/>
+      <w:lvlJc w:val="left"/>
+      <w:pPr>
+        <w:ind w:left="4680" w:hanging="360"/>
+      </w:pPr>
+      <w:rPr>
+        <w:rFonts w:ascii="Wingdings" w:hAnsi="Wingdings" w:hint="default"/>
+      </w:rPr>
+    </w:lvl>
+    <w:lvl w:ilvl="6" w:tplc="08090001" w:tentative="1">
+      <w:start w:val="1"/>
+      <w:numFmt w:val="bullet"/>
+      <w:lvlText w:val=""/>
+      <w:lvlJc w:val="left"/>
+      <w:pPr>
+        <w:ind w:left="5400" w:hanging="360"/>
+      </w:pPr>
+      <w:rPr>
+        <w:rFonts w:ascii="Symbol" w:hAnsi="Symbol" w:hint="default"/>
+      </w:rPr>
+    </w:lvl>
+    <w:lvl w:ilvl="7" w:tplc="08090003" w:tentative="1">
+      <w:start w:val="1"/>
+      <w:numFmt w:val="bullet"/>
+      <w:lvlText w:val="o"/>
+      <w:lvlJc w:val="left"/>
+      <w:pPr>
+        <w:ind w:left="6120" w:hanging="360"/>
+      </w:pPr>
+      <w:rPr>
+        <w:rFonts w:ascii="Courier New" w:hAnsi="Courier New" w:hint="default"/>
+      </w:rPr>
+    </w:lvl>
+    <w:lvl w:ilvl="8" w:tplc="08090005" w:tentative="1">
+      <w:start w:val="1"/>
+      <w:numFmt w:val="bullet"/>
+      <w:lvlText w:val=""/>
+      <w:lvlJc w:val="left"/>
+      <w:pPr>
+        <w:ind w:left="6840" w:hanging="360"/>
+      </w:pPr>
+      <w:rPr>
+        <w:rFonts w:ascii="Wingdings" w:hAnsi="Wingdings" w:hint="default"/>
+      </w:rPr>
+    </w:lvl>
+  </w:abstractNum>
   <w:num w:numId="1">
     <w:abstractNumId w:val="0"/>
+  </w:num>
+  <w:num w:numId="2">
+    <w:abstractNumId w:val="1"/>
   </w:num>
 </w:numbering>
 </file>

</xml_diff>

<commit_message>
Added meeting notes 17/09 + Method and Dataset ideas
</commit_message>
<xml_diff>
--- a/MeetingNotes+Docs/MeetingNotes.docx
+++ b/MeetingNotes+Docs/MeetingNotes.docx
@@ -12,104 +12,44 @@
     </w:p>
     <w:p>
       <w:pPr>
-        <w:pStyle w:val="Heading1"/>
-      </w:pPr>
-      <w:r>
-        <w:t>10/09/20</w:t>
-      </w:r>
-    </w:p>
-    <w:p>
-      <w:pPr>
-        <w:pStyle w:val="ListParagraph"/>
-        <w:numPr>
-          <w:ilvl w:val="0"/>
-          <w:numId w:val="1"/>
-        </w:numPr>
-      </w:pPr>
-      <w:r>
-        <w:t xml:space="preserve"> Joined in group during lab time</w:t>
-      </w:r>
-    </w:p>
-    <w:p>
-      <w:pPr>
-        <w:pStyle w:val="ListParagraph"/>
-        <w:numPr>
-          <w:ilvl w:val="0"/>
-          <w:numId w:val="1"/>
-        </w:numPr>
-      </w:pPr>
-      <w:r>
-        <w:t xml:space="preserve">Discussed meeting times </w:t>
-      </w:r>
-    </w:p>
-    <w:p>
-      <w:pPr>
-        <w:pStyle w:val="ListParagraph"/>
-        <w:numPr>
-          <w:ilvl w:val="0"/>
-          <w:numId w:val="1"/>
-        </w:numPr>
-      </w:pPr>
-      <w:r>
-        <w:t>Organised GitHub repository</w:t>
-      </w:r>
-    </w:p>
-    <w:p>
-      <w:pPr>
-        <w:pStyle w:val="ListParagraph"/>
-        <w:numPr>
-          <w:ilvl w:val="0"/>
-          <w:numId w:val="1"/>
-        </w:numPr>
-      </w:pPr>
-      <w:r>
-        <w:t>Discussed datasets and agreed to individually research datasets and come with idea to next meeting</w:t>
-      </w:r>
-    </w:p>
-    <w:p>
-      <w:pPr>
-        <w:pStyle w:val="ListParagraph"/>
-        <w:numPr>
-          <w:ilvl w:val="0"/>
-          <w:numId w:val="1"/>
-        </w:numPr>
-      </w:pPr>
-      <w:r>
-        <w:t>Next meeting schedule</w:t>
-      </w:r>
-      <w:r>
-        <w:t>d</w:t>
-      </w:r>
-      <w:r>
-        <w:t xml:space="preserve"> for </w:t>
-      </w:r>
-      <w:r>
-        <w:t>7pm Monday</w:t>
-      </w:r>
-    </w:p>
-    <w:p/>
-    <w:p>
-      <w:pPr>
-        <w:rPr>
-          <w:rFonts w:ascii="Garamond" w:hAnsi="Garamond"/>
-        </w:rPr>
-      </w:pPr>
-    </w:p>
-    <w:p>
-      <w:pPr>
         <w:rPr>
           <w:rFonts w:ascii="Garamond" w:hAnsi="Garamond"/>
           <w:b/>
           <w:bCs/>
         </w:rPr>
       </w:pPr>
-      <w:r>
+    </w:p>
+    <w:p>
+      <w:pPr>
         <w:rPr>
           <w:rFonts w:ascii="Garamond" w:hAnsi="Garamond"/>
           <w:b/>
           <w:bCs/>
         </w:rPr>
-        <w:t>Monday September 14</w:t>
+      </w:pPr>
+      <w:r>
+        <w:rPr>
+          <w:rFonts w:ascii="Garamond" w:hAnsi="Garamond"/>
+          <w:b/>
+          <w:bCs/>
+        </w:rPr>
+        <w:t>Thursday</w:t>
+      </w:r>
+      <w:r>
+        <w:rPr>
+          <w:rFonts w:ascii="Garamond" w:hAnsi="Garamond"/>
+          <w:b/>
+          <w:bCs/>
+        </w:rPr>
+        <w:t xml:space="preserve"> September 1</w:t>
+      </w:r>
+      <w:r>
+        <w:rPr>
+          <w:rFonts w:ascii="Garamond" w:hAnsi="Garamond"/>
+          <w:b/>
+          <w:bCs/>
+        </w:rPr>
+        <w:t>0</w:t>
       </w:r>
       <w:r>
         <w:rPr>
@@ -126,6 +66,172 @@
           <w:b/>
           <w:bCs/>
         </w:rPr>
+        <w:t xml:space="preserve"> </w:t>
+      </w:r>
+      <w:r>
+        <w:rPr>
+          <w:rFonts w:ascii="Garamond" w:hAnsi="Garamond"/>
+          <w:b/>
+          <w:bCs/>
+        </w:rPr>
+        <w:t>11:30am – 1pm</w:t>
+      </w:r>
+      <w:r>
+        <w:rPr>
+          <w:rFonts w:ascii="Garamond" w:hAnsi="Garamond"/>
+          <w:b/>
+          <w:bCs/>
+        </w:rPr>
+        <w:t xml:space="preserve"> </w:t>
+      </w:r>
+    </w:p>
+    <w:p>
+      <w:pPr>
+        <w:pStyle w:val="ListParagraph"/>
+        <w:numPr>
+          <w:ilvl w:val="0"/>
+          <w:numId w:val="1"/>
+        </w:numPr>
+        <w:rPr>
+          <w:rFonts w:ascii="Garamond" w:hAnsi="Garamond"/>
+        </w:rPr>
+      </w:pPr>
+      <w:r>
+        <w:rPr>
+          <w:rFonts w:ascii="Garamond" w:hAnsi="Garamond"/>
+        </w:rPr>
+        <w:t>Joined in group during lab time</w:t>
+      </w:r>
+    </w:p>
+    <w:p>
+      <w:pPr>
+        <w:pStyle w:val="ListParagraph"/>
+        <w:numPr>
+          <w:ilvl w:val="0"/>
+          <w:numId w:val="1"/>
+        </w:numPr>
+        <w:rPr>
+          <w:rFonts w:ascii="Garamond" w:hAnsi="Garamond"/>
+        </w:rPr>
+      </w:pPr>
+      <w:r>
+        <w:rPr>
+          <w:rFonts w:ascii="Garamond" w:hAnsi="Garamond"/>
+        </w:rPr>
+        <w:t xml:space="preserve">Discussed meeting times </w:t>
+      </w:r>
+    </w:p>
+    <w:p>
+      <w:pPr>
+        <w:pStyle w:val="ListParagraph"/>
+        <w:numPr>
+          <w:ilvl w:val="0"/>
+          <w:numId w:val="1"/>
+        </w:numPr>
+        <w:rPr>
+          <w:rFonts w:ascii="Garamond" w:hAnsi="Garamond"/>
+        </w:rPr>
+      </w:pPr>
+      <w:r>
+        <w:rPr>
+          <w:rFonts w:ascii="Garamond" w:hAnsi="Garamond"/>
+        </w:rPr>
+        <w:t>Organised GitHub repository</w:t>
+      </w:r>
+    </w:p>
+    <w:p>
+      <w:pPr>
+        <w:pStyle w:val="ListParagraph"/>
+        <w:numPr>
+          <w:ilvl w:val="0"/>
+          <w:numId w:val="1"/>
+        </w:numPr>
+        <w:rPr>
+          <w:rFonts w:ascii="Garamond" w:hAnsi="Garamond"/>
+        </w:rPr>
+      </w:pPr>
+      <w:r>
+        <w:rPr>
+          <w:rFonts w:ascii="Garamond" w:hAnsi="Garamond"/>
+        </w:rPr>
+        <w:t>Discussed datasets and agreed to individually research datasets and come with idea to next meeting</w:t>
+      </w:r>
+    </w:p>
+    <w:p>
+      <w:pPr>
+        <w:pStyle w:val="ListParagraph"/>
+        <w:numPr>
+          <w:ilvl w:val="0"/>
+          <w:numId w:val="1"/>
+        </w:numPr>
+        <w:rPr>
+          <w:rFonts w:ascii="Garamond" w:hAnsi="Garamond"/>
+        </w:rPr>
+      </w:pPr>
+      <w:r>
+        <w:rPr>
+          <w:rFonts w:ascii="Garamond" w:hAnsi="Garamond"/>
+        </w:rPr>
+        <w:t>Next meeting schedule</w:t>
+      </w:r>
+      <w:r>
+        <w:rPr>
+          <w:rFonts w:ascii="Garamond" w:hAnsi="Garamond"/>
+        </w:rPr>
+        <w:t>d</w:t>
+      </w:r>
+      <w:r>
+        <w:rPr>
+          <w:rFonts w:ascii="Garamond" w:hAnsi="Garamond"/>
+        </w:rPr>
+        <w:t xml:space="preserve"> for </w:t>
+      </w:r>
+      <w:r>
+        <w:rPr>
+          <w:rFonts w:ascii="Garamond" w:hAnsi="Garamond"/>
+        </w:rPr>
+        <w:t>7pm Monday</w:t>
+      </w:r>
+    </w:p>
+    <w:p/>
+    <w:p>
+      <w:pPr>
+        <w:rPr>
+          <w:rFonts w:ascii="Garamond" w:hAnsi="Garamond"/>
+        </w:rPr>
+      </w:pPr>
+    </w:p>
+    <w:p>
+      <w:pPr>
+        <w:rPr>
+          <w:rFonts w:ascii="Garamond" w:hAnsi="Garamond"/>
+          <w:b/>
+          <w:bCs/>
+        </w:rPr>
+      </w:pPr>
+      <w:r>
+        <w:rPr>
+          <w:rFonts w:ascii="Garamond" w:hAnsi="Garamond"/>
+          <w:b/>
+          <w:bCs/>
+        </w:rPr>
+        <w:t>Monday September 14</w:t>
+      </w:r>
+      <w:r>
+        <w:rPr>
+          <w:rFonts w:ascii="Garamond" w:hAnsi="Garamond"/>
+          <w:b/>
+          <w:bCs/>
+          <w:vertAlign w:val="superscript"/>
+        </w:rPr>
+        <w:t>th</w:t>
+      </w:r>
+      <w:r>
+        <w:rPr>
+          <w:rFonts w:ascii="Garamond" w:hAnsi="Garamond"/>
+          <w:b/>
+          <w:bCs/>
+        </w:rPr>
         <w:t xml:space="preserve"> 7pm-820pm </w:t>
       </w:r>
     </w:p>
@@ -521,6 +627,382 @@
         </w:rPr>
         <w:t>Scheduled meeting for Thursday night to write methods and finalise proposal.</w:t>
       </w:r>
+    </w:p>
+    <w:p>
+      <w:pPr>
+        <w:rPr>
+          <w:rFonts w:ascii="Garamond" w:hAnsi="Garamond"/>
+        </w:rPr>
+      </w:pPr>
+    </w:p>
+    <w:p>
+      <w:pPr>
+        <w:rPr>
+          <w:rFonts w:ascii="Garamond" w:hAnsi="Garamond"/>
+          <w:b/>
+          <w:bCs/>
+        </w:rPr>
+      </w:pPr>
+      <w:r>
+        <w:rPr>
+          <w:rFonts w:ascii="Garamond" w:hAnsi="Garamond"/>
+          <w:b/>
+          <w:bCs/>
+        </w:rPr>
+        <w:t>Thursday</w:t>
+      </w:r>
+      <w:r>
+        <w:rPr>
+          <w:rFonts w:ascii="Garamond" w:hAnsi="Garamond"/>
+          <w:b/>
+          <w:bCs/>
+        </w:rPr>
+        <w:t xml:space="preserve"> September 1</w:t>
+      </w:r>
+      <w:r>
+        <w:rPr>
+          <w:rFonts w:ascii="Garamond" w:hAnsi="Garamond"/>
+          <w:b/>
+          <w:bCs/>
+        </w:rPr>
+        <w:t>7</w:t>
+      </w:r>
+      <w:r>
+        <w:rPr>
+          <w:rFonts w:ascii="Garamond" w:hAnsi="Garamond"/>
+          <w:b/>
+          <w:bCs/>
+          <w:vertAlign w:val="superscript"/>
+        </w:rPr>
+        <w:t>th</w:t>
+      </w:r>
+      <w:r>
+        <w:rPr>
+          <w:rFonts w:ascii="Garamond" w:hAnsi="Garamond"/>
+          <w:b/>
+          <w:bCs/>
+        </w:rPr>
+        <w:t xml:space="preserve"> </w:t>
+      </w:r>
+      <w:r>
+        <w:rPr>
+          <w:rFonts w:ascii="Garamond" w:hAnsi="Garamond"/>
+          <w:b/>
+          <w:bCs/>
+        </w:rPr>
+        <w:t>11:30am – 1pm</w:t>
+      </w:r>
+      <w:r>
+        <w:rPr>
+          <w:rFonts w:ascii="Garamond" w:hAnsi="Garamond"/>
+          <w:b/>
+          <w:bCs/>
+        </w:rPr>
+        <w:t xml:space="preserve"> </w:t>
+      </w:r>
+    </w:p>
+    <w:p>
+      <w:pPr>
+        <w:jc w:val="right"/>
+        <w:rPr>
+          <w:rFonts w:ascii="Garamond" w:hAnsi="Garamond"/>
+        </w:rPr>
+      </w:pPr>
+    </w:p>
+    <w:p>
+      <w:pPr>
+        <w:pStyle w:val="ListParagraph"/>
+        <w:numPr>
+          <w:ilvl w:val="0"/>
+          <w:numId w:val="2"/>
+        </w:numPr>
+        <w:rPr>
+          <w:rFonts w:ascii="Garamond" w:hAnsi="Garamond"/>
+        </w:rPr>
+      </w:pPr>
+      <w:r>
+        <w:rPr>
+          <w:rFonts w:ascii="Garamond" w:hAnsi="Garamond"/>
+        </w:rPr>
+        <w:t>Met Luke in person!</w:t>
+      </w:r>
+    </w:p>
+    <w:p>
+      <w:pPr>
+        <w:rPr>
+          <w:rFonts w:ascii="Garamond" w:hAnsi="Garamond"/>
+        </w:rPr>
+      </w:pPr>
+    </w:p>
+    <w:p>
+      <w:pPr>
+        <w:rPr>
+          <w:rFonts w:ascii="Garamond" w:hAnsi="Garamond"/>
+        </w:rPr>
+      </w:pPr>
+      <w:r>
+        <w:rPr>
+          <w:rFonts w:ascii="Garamond" w:hAnsi="Garamond"/>
+        </w:rPr>
+        <w:t xml:space="preserve">Worked on project </w:t>
+      </w:r>
+      <w:r>
+        <w:rPr>
+          <w:rFonts w:ascii="Garamond" w:hAnsi="Garamond"/>
+        </w:rPr>
+        <w:t>proposal</w:t>
+      </w:r>
+    </w:p>
+    <w:p>
+      <w:pPr>
+        <w:pStyle w:val="ListParagraph"/>
+        <w:numPr>
+          <w:ilvl w:val="0"/>
+          <w:numId w:val="2"/>
+        </w:numPr>
+        <w:rPr>
+          <w:rFonts w:ascii="Garamond" w:hAnsi="Garamond"/>
+        </w:rPr>
+      </w:pPr>
+      <w:r>
+        <w:rPr>
+          <w:rFonts w:ascii="Garamond" w:hAnsi="Garamond"/>
+        </w:rPr>
+        <w:t xml:space="preserve"> Brought forward researched ideas since last meeting; datasets and method ideas</w:t>
+      </w:r>
+    </w:p>
+    <w:p>
+      <w:pPr>
+        <w:pStyle w:val="ListParagraph"/>
+        <w:numPr>
+          <w:ilvl w:val="0"/>
+          <w:numId w:val="2"/>
+        </w:numPr>
+        <w:rPr>
+          <w:rFonts w:ascii="Garamond" w:hAnsi="Garamond"/>
+        </w:rPr>
+      </w:pPr>
+      <w:r>
+        <w:rPr>
+          <w:rFonts w:ascii="Garamond" w:hAnsi="Garamond"/>
+        </w:rPr>
+        <w:t xml:space="preserve">Generated </w:t>
+      </w:r>
+      <w:r>
+        <w:rPr>
+          <w:rFonts w:ascii="Garamond" w:hAnsi="Garamond"/>
+        </w:rPr>
+        <w:t>more analysis ideas</w:t>
+      </w:r>
+    </w:p>
+    <w:p>
+      <w:pPr>
+        <w:pStyle w:val="ListParagraph"/>
+        <w:numPr>
+          <w:ilvl w:val="0"/>
+          <w:numId w:val="2"/>
+        </w:numPr>
+        <w:rPr>
+          <w:rFonts w:ascii="Garamond" w:hAnsi="Garamond"/>
+        </w:rPr>
+      </w:pPr>
+      <w:r>
+        <w:rPr>
+          <w:rFonts w:ascii="Garamond" w:hAnsi="Garamond"/>
+        </w:rPr>
+        <w:t>Outlined and explored more</w:t>
+      </w:r>
+      <w:r>
+        <w:rPr>
+          <w:rFonts w:ascii="Garamond" w:hAnsi="Garamond"/>
+        </w:rPr>
+        <w:t xml:space="preserve"> m</w:t>
+      </w:r>
+      <w:r>
+        <w:rPr>
+          <w:rFonts w:ascii="Garamond" w:hAnsi="Garamond"/>
+        </w:rPr>
+        <w:t>ethod ideas as a group</w:t>
+      </w:r>
+    </w:p>
+    <w:p>
+      <w:pPr>
+        <w:pStyle w:val="ListParagraph"/>
+        <w:numPr>
+          <w:ilvl w:val="0"/>
+          <w:numId w:val="2"/>
+        </w:numPr>
+        <w:rPr>
+          <w:rFonts w:ascii="Garamond" w:hAnsi="Garamond"/>
+        </w:rPr>
+      </w:pPr>
+      <w:r>
+        <w:rPr>
+          <w:rFonts w:ascii="Garamond" w:hAnsi="Garamond"/>
+        </w:rPr>
+        <w:t>Went through datasets, deciding on wh</w:t>
+      </w:r>
+      <w:r>
+        <w:rPr>
+          <w:rFonts w:ascii="Garamond" w:hAnsi="Garamond"/>
+        </w:rPr>
+        <w:t>ich to use</w:t>
+      </w:r>
+    </w:p>
+    <w:p>
+      <w:pPr>
+        <w:pStyle w:val="ListParagraph"/>
+        <w:numPr>
+          <w:ilvl w:val="0"/>
+          <w:numId w:val="2"/>
+        </w:numPr>
+        <w:rPr>
+          <w:rFonts w:ascii="Garamond" w:hAnsi="Garamond"/>
+        </w:rPr>
+      </w:pPr>
+      <w:r>
+        <w:rPr>
+          <w:rFonts w:ascii="Garamond" w:hAnsi="Garamond"/>
+        </w:rPr>
+        <w:t>Defined visualisations for analysis and evaluation techniques</w:t>
+      </w:r>
+    </w:p>
+    <w:p>
+      <w:pPr>
+        <w:pStyle w:val="ListParagraph"/>
+        <w:numPr>
+          <w:ilvl w:val="0"/>
+          <w:numId w:val="2"/>
+        </w:numPr>
+        <w:rPr>
+          <w:rFonts w:ascii="Garamond" w:hAnsi="Garamond"/>
+        </w:rPr>
+      </w:pPr>
+      <w:r>
+        <w:rPr>
+          <w:rFonts w:ascii="Garamond" w:hAnsi="Garamond"/>
+        </w:rPr>
+        <w:lastRenderedPageBreak/>
+        <w:t xml:space="preserve">Went through and refined and edited writing for </w:t>
+      </w:r>
+      <w:r>
+        <w:rPr>
+          <w:rFonts w:ascii="Garamond" w:hAnsi="Garamond"/>
+        </w:rPr>
+        <w:t>datasets</w:t>
+      </w:r>
+      <w:r>
+        <w:rPr>
+          <w:rFonts w:ascii="Garamond" w:hAnsi="Garamond"/>
+        </w:rPr>
+        <w:t xml:space="preserve"> and task</w:t>
+      </w:r>
+    </w:p>
+    <w:p>
+      <w:pPr>
+        <w:pStyle w:val="ListParagraph"/>
+        <w:numPr>
+          <w:ilvl w:val="0"/>
+          <w:numId w:val="2"/>
+        </w:numPr>
+        <w:rPr>
+          <w:rFonts w:ascii="Garamond" w:hAnsi="Garamond"/>
+        </w:rPr>
+      </w:pPr>
+      <w:r>
+        <w:rPr>
+          <w:rFonts w:ascii="Garamond" w:hAnsi="Garamond"/>
+        </w:rPr>
+        <w:t>Organised method</w:t>
+      </w:r>
+    </w:p>
+    <w:p>
+      <w:pPr>
+        <w:rPr>
+          <w:rFonts w:ascii="Garamond" w:hAnsi="Garamond"/>
+        </w:rPr>
+      </w:pPr>
+    </w:p>
+    <w:p>
+      <w:pPr>
+        <w:rPr>
+          <w:rFonts w:ascii="Garamond" w:hAnsi="Garamond"/>
+        </w:rPr>
+      </w:pPr>
+      <w:r>
+        <w:rPr>
+          <w:rFonts w:ascii="Garamond" w:hAnsi="Garamond"/>
+        </w:rPr>
+        <w:t>To do:</w:t>
+      </w:r>
+    </w:p>
+    <w:p>
+      <w:pPr>
+        <w:pStyle w:val="ListParagraph"/>
+        <w:numPr>
+          <w:ilvl w:val="0"/>
+          <w:numId w:val="2"/>
+        </w:numPr>
+        <w:rPr>
+          <w:rFonts w:ascii="Garamond" w:hAnsi="Garamond"/>
+        </w:rPr>
+      </w:pPr>
+      <w:r>
+        <w:rPr>
+          <w:rFonts w:ascii="Garamond" w:hAnsi="Garamond"/>
+        </w:rPr>
+        <w:t>Individually write sentences for proposal supporting and referencing the reasons for method choices</w:t>
+      </w:r>
+    </w:p>
+    <w:p>
+      <w:pPr>
+        <w:pStyle w:val="ListParagraph"/>
+        <w:numPr>
+          <w:ilvl w:val="0"/>
+          <w:numId w:val="2"/>
+        </w:numPr>
+        <w:rPr>
+          <w:rFonts w:ascii="Garamond" w:hAnsi="Garamond"/>
+        </w:rPr>
+      </w:pPr>
+      <w:r>
+        <w:rPr>
+          <w:rFonts w:ascii="Garamond" w:hAnsi="Garamond"/>
+        </w:rPr>
+        <w:t xml:space="preserve">Formatting </w:t>
+      </w:r>
+    </w:p>
+    <w:p>
+      <w:pPr>
+        <w:pStyle w:val="ListParagraph"/>
+        <w:numPr>
+          <w:ilvl w:val="0"/>
+          <w:numId w:val="2"/>
+        </w:numPr>
+        <w:rPr>
+          <w:rFonts w:ascii="Garamond" w:hAnsi="Garamond"/>
+        </w:rPr>
+      </w:pPr>
+      <w:r>
+        <w:rPr>
+          <w:rFonts w:ascii="Garamond" w:hAnsi="Garamond"/>
+        </w:rPr>
+        <w:t>Meeting planned for 7pm tonight (17/09) to finalise proposal</w:t>
+      </w:r>
+    </w:p>
+    <w:p>
+      <w:pPr>
+        <w:rPr>
+          <w:rFonts w:ascii="Garamond" w:hAnsi="Garamond"/>
+        </w:rPr>
+      </w:pPr>
+    </w:p>
+    <w:p>
+      <w:pPr>
+        <w:rPr>
+          <w:rFonts w:ascii="Garamond" w:hAnsi="Garamond"/>
+        </w:rPr>
+      </w:pPr>
     </w:p>
     <w:sectPr>
       <w:pgSz w:w="11900" w:h="16840"/>

</xml_diff>

<commit_message>
Added meeting notes 17/09 7pm
</commit_message>
<xml_diff>
--- a/MeetingNotes+Docs/MeetingNotes.docx
+++ b/MeetingNotes+Docs/MeetingNotes.docx
@@ -988,6 +988,202 @@
           <w:rFonts w:ascii="Garamond" w:hAnsi="Garamond"/>
         </w:rPr>
         <w:t>Meeting planned for 7pm tonight (17/09) to finalise proposal</w:t>
+      </w:r>
+    </w:p>
+    <w:p>
+      <w:pPr>
+        <w:rPr>
+          <w:rFonts w:ascii="Garamond" w:hAnsi="Garamond"/>
+        </w:rPr>
+      </w:pPr>
+    </w:p>
+    <w:p>
+      <w:pPr>
+        <w:rPr>
+          <w:rFonts w:ascii="Garamond" w:hAnsi="Garamond"/>
+          <w:b/>
+          <w:bCs/>
+        </w:rPr>
+      </w:pPr>
+      <w:r>
+        <w:rPr>
+          <w:rFonts w:ascii="Garamond" w:hAnsi="Garamond"/>
+          <w:b/>
+          <w:bCs/>
+        </w:rPr>
+        <w:t>Thursday</w:t>
+      </w:r>
+      <w:r>
+        <w:rPr>
+          <w:rFonts w:ascii="Garamond" w:hAnsi="Garamond"/>
+          <w:b/>
+          <w:bCs/>
+        </w:rPr>
+        <w:t xml:space="preserve"> September 1</w:t>
+      </w:r>
+      <w:r>
+        <w:rPr>
+          <w:rFonts w:ascii="Garamond" w:hAnsi="Garamond"/>
+          <w:b/>
+          <w:bCs/>
+        </w:rPr>
+        <w:t>7</w:t>
+      </w:r>
+      <w:r>
+        <w:rPr>
+          <w:rFonts w:ascii="Garamond" w:hAnsi="Garamond"/>
+          <w:b/>
+          <w:bCs/>
+          <w:vertAlign w:val="superscript"/>
+        </w:rPr>
+        <w:t>th</w:t>
+      </w:r>
+      <w:r>
+        <w:rPr>
+          <w:rFonts w:ascii="Garamond" w:hAnsi="Garamond"/>
+          <w:b/>
+          <w:bCs/>
+        </w:rPr>
+        <w:t xml:space="preserve"> </w:t>
+      </w:r>
+      <w:r>
+        <w:rPr>
+          <w:rFonts w:ascii="Garamond" w:hAnsi="Garamond"/>
+          <w:b/>
+          <w:bCs/>
+        </w:rPr>
+        <w:t>7pm-7:35pm</w:t>
+      </w:r>
+      <w:r>
+        <w:rPr>
+          <w:rFonts w:ascii="Garamond" w:hAnsi="Garamond"/>
+          <w:b/>
+          <w:bCs/>
+        </w:rPr>
+        <w:t xml:space="preserve"> </w:t>
+      </w:r>
+    </w:p>
+    <w:p>
+      <w:pPr>
+        <w:jc w:val="right"/>
+        <w:rPr>
+          <w:rFonts w:ascii="Garamond" w:hAnsi="Garamond"/>
+        </w:rPr>
+      </w:pPr>
+    </w:p>
+    <w:p>
+      <w:pPr>
+        <w:pStyle w:val="ListParagraph"/>
+        <w:numPr>
+          <w:ilvl w:val="0"/>
+          <w:numId w:val="2"/>
+        </w:numPr>
+        <w:rPr>
+          <w:rFonts w:ascii="Garamond" w:hAnsi="Garamond"/>
+        </w:rPr>
+      </w:pPr>
+      <w:r>
+        <w:rPr>
+          <w:rFonts w:ascii="Garamond" w:hAnsi="Garamond"/>
+        </w:rPr>
+        <w:t xml:space="preserve">Met and added final sentences that we had worked on individually </w:t>
+      </w:r>
+    </w:p>
+    <w:p>
+      <w:pPr>
+        <w:pStyle w:val="ListParagraph"/>
+        <w:numPr>
+          <w:ilvl w:val="0"/>
+          <w:numId w:val="2"/>
+        </w:numPr>
+        <w:rPr>
+          <w:rFonts w:ascii="Garamond" w:hAnsi="Garamond"/>
+        </w:rPr>
+      </w:pPr>
+      <w:r>
+        <w:rPr>
+          <w:rFonts w:ascii="Garamond" w:hAnsi="Garamond"/>
+        </w:rPr>
+        <w:t>Read through the proposal together to proofread</w:t>
+      </w:r>
+    </w:p>
+    <w:p>
+      <w:pPr>
+        <w:pStyle w:val="ListParagraph"/>
+        <w:numPr>
+          <w:ilvl w:val="0"/>
+          <w:numId w:val="2"/>
+        </w:numPr>
+        <w:rPr>
+          <w:rFonts w:ascii="Garamond" w:hAnsi="Garamond"/>
+        </w:rPr>
+      </w:pPr>
+      <w:r>
+        <w:rPr>
+          <w:rFonts w:ascii="Garamond" w:hAnsi="Garamond"/>
+        </w:rPr>
+        <w:t>Submitted proposal</w:t>
+      </w:r>
+    </w:p>
+    <w:p>
+      <w:pPr>
+        <w:rPr>
+          <w:rFonts w:ascii="Garamond" w:hAnsi="Garamond"/>
+        </w:rPr>
+      </w:pPr>
+      <w:r>
+        <w:rPr>
+          <w:rFonts w:ascii="Garamond" w:hAnsi="Garamond"/>
+        </w:rPr>
+        <w:t>To do:</w:t>
+      </w:r>
+    </w:p>
+    <w:p>
+      <w:pPr>
+        <w:pStyle w:val="ListParagraph"/>
+        <w:numPr>
+          <w:ilvl w:val="0"/>
+          <w:numId w:val="2"/>
+        </w:numPr>
+        <w:rPr>
+          <w:rFonts w:ascii="Garamond" w:hAnsi="Garamond"/>
+        </w:rPr>
+      </w:pPr>
+      <w:r>
+        <w:rPr>
+          <w:rFonts w:ascii="Garamond" w:hAnsi="Garamond"/>
+        </w:rPr>
+        <w:t xml:space="preserve">Meeting planned for </w:t>
+      </w:r>
+      <w:r>
+        <w:rPr>
+          <w:rFonts w:ascii="Garamond" w:hAnsi="Garamond"/>
+        </w:rPr>
+        <w:t>next Thursday</w:t>
+      </w:r>
+      <w:r>
+        <w:rPr>
+          <w:rFonts w:ascii="Garamond" w:hAnsi="Garamond"/>
+        </w:rPr>
+        <w:t xml:space="preserve"> (</w:t>
+      </w:r>
+      <w:r>
+        <w:rPr>
+          <w:rFonts w:ascii="Garamond" w:hAnsi="Garamond"/>
+        </w:rPr>
+        <w:t>24</w:t>
+      </w:r>
+      <w:r>
+        <w:rPr>
+          <w:rFonts w:ascii="Garamond" w:hAnsi="Garamond"/>
+        </w:rPr>
+        <w:t xml:space="preserve">/09) </w:t>
+      </w:r>
+      <w:r>
+        <w:rPr>
+          <w:rFonts w:ascii="Garamond" w:hAnsi="Garamond"/>
+        </w:rPr>
+        <w:t>during lab time</w:t>
       </w:r>
     </w:p>
     <w:p>

</xml_diff>